<commit_message>
Cleanup, minor changeAngleToRadian fix
</commit_message>
<xml_diff>
--- a/Documentation.docx
+++ b/Documentation.docx
@@ -376,6 +376,57 @@
     </w:p>
     <w:p>
       <w:pPr>
+        <w:ind w:left="720"/>
+        <w:rPr>
+          <w:sz w:val="28"/>
+          <w:szCs w:val="28"/>
+        </w:rPr>
+      </w:pPr>
+      <w:r>
+        <w:rPr>
+          <w:sz w:val="28"/>
+          <w:szCs w:val="28"/>
+        </w:rPr>
+        <w:tab/>
+        <w:t>• Click</w:t>
+      </w:r>
+    </w:p>
+    <w:p>
+      <w:pPr>
+        <w:ind w:left="720"/>
+        <w:rPr>
+          <w:sz w:val="28"/>
+          <w:szCs w:val="28"/>
+        </w:rPr>
+      </w:pPr>
+      <w:r>
+        <w:rPr>
+          <w:sz w:val="28"/>
+          <w:szCs w:val="28"/>
+        </w:rPr>
+        <w:tab/>
+        <w:t>• Clear</w:t>
+      </w:r>
+    </w:p>
+    <w:p>
+      <w:pPr>
+        <w:ind w:left="720"/>
+        <w:rPr>
+          <w:sz w:val="28"/>
+          <w:szCs w:val="28"/>
+        </w:rPr>
+      </w:pPr>
+      <w:r>
+        <w:rPr>
+          <w:sz w:val="28"/>
+          <w:szCs w:val="28"/>
+        </w:rPr>
+        <w:tab/>
+        <w:t>• SC operations</w:t>
+      </w:r>
+    </w:p>
+    <w:p>
+      <w:pPr>
         <w:pStyle w:val="Heading2"/>
       </w:pPr>
       <w:r>
@@ -407,6 +458,57 @@
     </w:p>
     <w:p>
       <w:pPr>
+        <w:ind w:left="720"/>
+        <w:rPr>
+          <w:sz w:val="28"/>
+          <w:szCs w:val="28"/>
+        </w:rPr>
+      </w:pPr>
+      <w:r>
+        <w:rPr>
+          <w:sz w:val="28"/>
+          <w:szCs w:val="28"/>
+        </w:rPr>
+        <w:tab/>
+        <w:t>• Delete</w:t>
+      </w:r>
+    </w:p>
+    <w:p>
+      <w:pPr>
+        <w:ind w:left="720"/>
+        <w:rPr>
+          <w:sz w:val="28"/>
+          <w:szCs w:val="28"/>
+        </w:rPr>
+      </w:pPr>
+      <w:r>
+        <w:rPr>
+          <w:sz w:val="28"/>
+          <w:szCs w:val="28"/>
+        </w:rPr>
+        <w:tab/>
+        <w:t>• Button operations</w:t>
+      </w:r>
+    </w:p>
+    <w:p>
+      <w:pPr>
+        <w:ind w:left="720"/>
+        <w:rPr>
+          <w:sz w:val="28"/>
+          <w:szCs w:val="28"/>
+        </w:rPr>
+      </w:pPr>
+      <w:r>
+        <w:rPr>
+          <w:sz w:val="28"/>
+          <w:szCs w:val="28"/>
+        </w:rPr>
+        <w:tab/>
+        <w:t>• Error check</w:t>
+      </w:r>
+    </w:p>
+    <w:p>
+      <w:pPr>
         <w:pStyle w:val="Heading2"/>
       </w:pPr>
       <w:r>
@@ -427,6 +529,23 @@
           <w:szCs w:val="28"/>
         </w:rPr>
         <w:t>• Made the evaluation function and error checking functions to ensure the program was flowing as expected</w:t>
+      </w:r>
+    </w:p>
+    <w:p>
+      <w:pPr>
+        <w:ind w:left="720"/>
+        <w:rPr>
+          <w:sz w:val="28"/>
+          <w:szCs w:val="28"/>
+        </w:rPr>
+      </w:pPr>
+      <w:r>
+        <w:rPr>
+          <w:sz w:val="28"/>
+          <w:szCs w:val="28"/>
+        </w:rPr>
+        <w:tab/>
+        <w:t>• Equal, change angle to radian</w:t>
       </w:r>
     </w:p>
     <w:sectPr>
@@ -884,6 +1003,7 @@
   <w:style w:type="character" w:default="1" w:styleId="DefaultParagraphFont">
     <w:name w:val="Default Paragraph Font"/>
     <w:uiPriority w:val="1"/>
+    <w:semiHidden/>
     <w:unhideWhenUsed/>
   </w:style>
   <w:style w:type="table" w:default="1" w:styleId="TableNormal">

</xml_diff>